<commit_message>
finish extract all channels and pre-classify channels
</commit_message>
<xml_diff>
--- a/documentation/电视大数据数据说明.docx
+++ b/documentation/电视大数据数据说明.docx
@@ -34,17 +34,7 @@
           <w:sz w:val="24"/>
           <w:szCs w:val="24"/>
         </w:rPr>
-        <w:t>原</w:t>
-      </w:r>
-      <w:bookmarkStart w:id="0" w:name="_GoBack"/>
-      <w:bookmarkEnd w:id="0"/>
-      <w:r>
-        <w:rPr>
-          <w:rFonts w:hint="eastAsia"/>
-          <w:sz w:val="24"/>
-          <w:szCs w:val="24"/>
-        </w:rPr>
-        <w:t>始数据字段说明：</w:t>
+        <w:t>原始数据字段说明：</w:t>
       </w:r>
     </w:p>
     <w:p>
@@ -2991,7 +2981,18 @@
           <w:sz w:val="24"/>
           <w:szCs w:val="24"/>
         </w:rPr>
-        <w:t xml:space="preserve">事件ID|随机序列|CA卡号|序列号|时间|ServiceID|TSID|频点|频道名称|节目名称|授权|信号强度|信号质量|当前时间点|执行动作|响应时间 </w:t>
+        <w:t>事件ID|随</w:t>
+      </w:r>
+      <w:bookmarkStart w:id="0" w:name="_GoBack"/>
+      <w:bookmarkEnd w:id="0"/>
+      <w:r>
+        <w:rPr>
+          <w:rFonts w:hint="eastAsia" w:ascii="Times New Roman" w:hAnsi="Times New Roman"/>
+          <w:b/>
+          <w:sz w:val="24"/>
+          <w:szCs w:val="24"/>
+        </w:rPr>
+        <w:t xml:space="preserve">机序列|CA卡号|序列号|时间|ServiceID|TSID|频点|频道名称|节目名称|授权|信号强度|信号质量|当前时间点|执行动作|响应时间 </w:t>
       </w:r>
     </w:p>
     <w:p>

</xml_diff>